<commit_message>
perbaiki proses bisnis pq
</commit_message>
<xml_diff>
--- a/templates/4 Dok Prakualifikasi Format 2.docx
+++ b/templates/4 Dok Prakualifikasi Format 2.docx
@@ -5144,7 +5144,7 @@
     </w:p>
     <w:tbl>
       <w:tblPr>
-        <w:tblW w:w="0" w:type="auto"/>
+        <w:tblW w:w="8331" w:type="dxa"/>
         <w:tblInd w:w="566" w:type="dxa"/>
         <w:tblBorders>
           <w:top w:val="single" w:sz="4" w:space="0" w:color="auto"/>
@@ -5159,7 +5159,7 @@
       <w:tblGrid>
         <w:gridCol w:w="2841"/>
         <w:gridCol w:w="414"/>
-        <w:gridCol w:w="4504"/>
+        <w:gridCol w:w="5076"/>
       </w:tblGrid>
       <w:tr>
         <w:tc>
@@ -5214,7 +5214,7 @@
         </w:tc>
         <w:tc>
           <w:tcPr>
-            <w:tcW w:w="4504" w:type="dxa"/>
+            <w:tcW w:w="5076" w:type="dxa"/>
           </w:tcPr>
           <w:p>
             <w:pPr>
@@ -5231,108 +5231,20 @@
                 <w:rFonts w:ascii="Tahoma" w:hAnsi="Tahoma" w:cs="Tahoma"/>
                 <w:sz w:val="22"/>
                 <w:szCs w:val="22"/>
+                <w:highlight w:val="yellow"/>
                 <w:lang w:val="id-ID"/>
               </w:rPr>
-              <w:t>Sekretariat Panitia Pengadaan Barang/Jasa</w:t>
+              <w:t>#tempatpemasukan</w:t>
             </w:r>
-          </w:p>
-          <w:p>
-            <w:pPr>
-              <w:jc w:val="both"/>
-              <w:rPr>
-                <w:rFonts w:ascii="Tahoma" w:hAnsi="Tahoma" w:cs="Tahoma"/>
-                <w:sz w:val="22"/>
-                <w:szCs w:val="22"/>
+            <w:r>
+              <w:rPr>
+                <w:rFonts w:ascii="Tahoma" w:hAnsi="Tahoma" w:cs="Tahoma"/>
+                <w:sz w:val="22"/>
+                <w:szCs w:val="22"/>
+                <w:highlight w:val="yellow"/>
                 <w:lang w:val="id-ID"/>
               </w:rPr>
-            </w:pPr>
-            <w:r>
-              <w:rPr>
-                <w:rFonts w:ascii="Tahoma" w:hAnsi="Tahoma" w:cs="Tahoma"/>
-                <w:sz w:val="22"/>
-                <w:szCs w:val="22"/>
-                <w:lang w:val="id-ID"/>
-              </w:rPr>
-              <w:t>Sekretaris Perusahaan PT PLN (Persero)</w:t>
-            </w:r>
-          </w:p>
-          <w:p>
-            <w:pPr>
-              <w:jc w:val="both"/>
-              <w:rPr>
-                <w:rFonts w:ascii="Tahoma" w:hAnsi="Tahoma" w:cs="Tahoma"/>
-                <w:sz w:val="22"/>
-                <w:szCs w:val="22"/>
-                <w:lang w:val="id-ID"/>
-              </w:rPr>
-            </w:pPr>
-            <w:r>
-              <w:rPr>
-                <w:rFonts w:ascii="Tahoma" w:hAnsi="Tahoma" w:cs="Tahoma"/>
-                <w:sz w:val="22"/>
-                <w:szCs w:val="22"/>
-                <w:lang w:val="id-ID"/>
-              </w:rPr>
-              <w:t>Gedung Utama lt. dasar</w:t>
-            </w:r>
-          </w:p>
-          <w:p>
-            <w:pPr>
-              <w:jc w:val="both"/>
-              <w:rPr>
-                <w:rFonts w:ascii="Tahoma" w:hAnsi="Tahoma" w:cs="Tahoma"/>
-                <w:sz w:val="22"/>
-                <w:szCs w:val="22"/>
-                <w:lang w:val="da-DK"/>
-              </w:rPr>
-            </w:pPr>
-            <w:r>
-              <w:rPr>
-                <w:rFonts w:ascii="Tahoma" w:hAnsi="Tahoma" w:cs="Tahoma"/>
-                <w:sz w:val="22"/>
-                <w:szCs w:val="22"/>
-                <w:lang w:val="da-DK"/>
-              </w:rPr>
-              <w:t>Jl. Trunojoyo Blok M I/135</w:t>
-            </w:r>
-          </w:p>
-          <w:p>
-            <w:pPr>
-              <w:jc w:val="both"/>
-              <w:rPr>
-                <w:rFonts w:ascii="Tahoma" w:hAnsi="Tahoma" w:cs="Tahoma"/>
-                <w:sz w:val="22"/>
-                <w:szCs w:val="22"/>
-                <w:lang w:val="id-ID"/>
-              </w:rPr>
-            </w:pPr>
-            <w:r>
-              <w:rPr>
-                <w:rFonts w:ascii="Tahoma" w:hAnsi="Tahoma" w:cs="Tahoma"/>
-                <w:sz w:val="22"/>
-                <w:szCs w:val="22"/>
-              </w:rPr>
-              <w:t xml:space="preserve">Kebayoran Baru – </w:t>
-            </w:r>
-            <w:smartTag w:uri="urn:schemas-microsoft-com:office:smarttags" w:element="place">
-              <w:smartTag w:uri="urn:schemas-microsoft-com:office:smarttags" w:element="City">
-                <w:r>
-                  <w:rPr>
-                    <w:rFonts w:ascii="Tahoma" w:hAnsi="Tahoma" w:cs="Tahoma"/>
-                    <w:sz w:val="22"/>
-                    <w:szCs w:val="22"/>
-                  </w:rPr>
-                  <w:t>Jakarta</w:t>
-                </w:r>
-              </w:smartTag>
-            </w:smartTag>
-            <w:r>
-              <w:rPr>
-                <w:rFonts w:ascii="Tahoma" w:hAnsi="Tahoma" w:cs="Tahoma"/>
-                <w:sz w:val="22"/>
-                <w:szCs w:val="22"/>
-              </w:rPr>
-              <w:t xml:space="preserve"> Selatan</w:t>
+              <w:t>#</w:t>
             </w:r>
           </w:p>
         </w:tc>
@@ -5390,7 +5302,7 @@
         </w:tc>
         <w:tc>
           <w:tcPr>
-            <w:tcW w:w="4504" w:type="dxa"/>
+            <w:tcW w:w="5076" w:type="dxa"/>
           </w:tcPr>
           <w:p>
             <w:pPr>
@@ -5407,8 +5319,20 @@
                 <w:rFonts w:ascii="Tahoma" w:hAnsi="Tahoma" w:cs="Tahoma"/>
                 <w:sz w:val="22"/>
                 <w:szCs w:val="22"/>
-              </w:rPr>
-              <w:t>??</w:t>
+                <w:highlight w:val="yellow"/>
+                <w:lang w:val="id-ID"/>
+              </w:rPr>
+              <w:t>#tanggalpemasukan</w:t>
+            </w:r>
+            <w:r>
+              <w:rPr>
+                <w:rFonts w:ascii="Tahoma" w:hAnsi="Tahoma" w:cs="Tahoma"/>
+                <w:sz w:val="22"/>
+                <w:szCs w:val="22"/>
+                <w:highlight w:val="yellow"/>
+                <w:lang w:val="id-ID"/>
+              </w:rPr>
+              <w:t>1#</w:t>
             </w:r>
             <w:r>
               <w:rPr>
@@ -5424,7 +5348,36 @@
                 <w:sz w:val="22"/>
                 <w:szCs w:val="22"/>
               </w:rPr>
-              <w:t>…………………. 20??</w:t>
+              <w:t>s/d</w:t>
+            </w:r>
+            <w:r>
+              <w:rPr>
+                <w:rFonts w:ascii="Tahoma" w:hAnsi="Tahoma" w:cs="Tahoma"/>
+                <w:sz w:val="22"/>
+                <w:szCs w:val="22"/>
+                <w:lang w:val="id-ID"/>
+              </w:rPr>
+              <w:t xml:space="preserve"> </w:t>
+            </w:r>
+            <w:r>
+              <w:rPr>
+                <w:rFonts w:ascii="Tahoma" w:hAnsi="Tahoma" w:cs="Tahoma"/>
+                <w:sz w:val="22"/>
+                <w:szCs w:val="22"/>
+                <w:highlight w:val="yellow"/>
+                <w:lang w:val="id-ID"/>
+              </w:rPr>
+              <w:t>#tanggalpemasukan</w:t>
+            </w:r>
+            <w:r>
+              <w:rPr>
+                <w:rFonts w:ascii="Tahoma" w:hAnsi="Tahoma" w:cs="Tahoma"/>
+                <w:sz w:val="22"/>
+                <w:szCs w:val="22"/>
+                <w:highlight w:val="yellow"/>
+                <w:lang w:val="id-ID"/>
+              </w:rPr>
+              <w:t>2#</w:t>
             </w:r>
           </w:p>
         </w:tc>
@@ -5482,7 +5435,7 @@
         </w:tc>
         <w:tc>
           <w:tcPr>
-            <w:tcW w:w="4504" w:type="dxa"/>
+            <w:tcW w:w="5076" w:type="dxa"/>
           </w:tcPr>
           <w:p>
             <w:pPr>
@@ -5498,16 +5451,91 @@
                 <w:rFonts w:ascii="Tahoma" w:hAnsi="Tahoma" w:cs="Tahoma"/>
                 <w:sz w:val="22"/>
                 <w:szCs w:val="22"/>
-              </w:rPr>
-              <w:t>0</w:t>
+                <w:highlight w:val="yellow"/>
+                <w:lang w:val="id-ID"/>
+              </w:rPr>
+              <w:t>#waktupemasukan</w:t>
             </w:r>
             <w:r>
               <w:rPr>
                 <w:rFonts w:ascii="Tahoma" w:hAnsi="Tahoma" w:cs="Tahoma"/>
                 <w:sz w:val="22"/>
                 <w:szCs w:val="22"/>
-              </w:rPr>
-              <w:t xml:space="preserve">8.°° s.d. 14.°° </w:t>
+                <w:highlight w:val="yellow"/>
+                <w:lang w:val="id-ID"/>
+              </w:rPr>
+              <w:t>1#</w:t>
+            </w:r>
+            <w:r>
+              <w:rPr>
+                <w:rFonts w:ascii="Tahoma" w:hAnsi="Tahoma" w:cs="Tahoma"/>
+                <w:sz w:val="22"/>
+                <w:szCs w:val="22"/>
+                <w:lang w:val="id-ID"/>
+              </w:rPr>
+              <w:t xml:space="preserve"> </w:t>
+            </w:r>
+            <w:r>
+              <w:rPr>
+                <w:rFonts w:ascii="Tahoma" w:hAnsi="Tahoma" w:cs="Tahoma"/>
+                <w:sz w:val="22"/>
+                <w:szCs w:val="22"/>
+              </w:rPr>
+              <w:t>s</w:t>
+            </w:r>
+            <w:r>
+              <w:rPr>
+                <w:rFonts w:ascii="Tahoma" w:hAnsi="Tahoma" w:cs="Tahoma"/>
+                <w:sz w:val="22"/>
+                <w:szCs w:val="22"/>
+                <w:lang w:val="id-ID"/>
+              </w:rPr>
+              <w:t>/</w:t>
+            </w:r>
+            <w:r>
+              <w:rPr>
+                <w:rFonts w:ascii="Tahoma" w:hAnsi="Tahoma" w:cs="Tahoma"/>
+                <w:sz w:val="22"/>
+                <w:szCs w:val="22"/>
+              </w:rPr>
+              <w:t>d</w:t>
+            </w:r>
+            <w:r>
+              <w:rPr>
+                <w:rFonts w:ascii="Tahoma" w:hAnsi="Tahoma" w:cs="Tahoma"/>
+                <w:sz w:val="22"/>
+                <w:szCs w:val="22"/>
+                <w:lang w:val="id-ID"/>
+              </w:rPr>
+              <w:t xml:space="preserve"> </w:t>
+            </w:r>
+            <w:r>
+              <w:rPr>
+                <w:rFonts w:ascii="Tahoma" w:hAnsi="Tahoma" w:cs="Tahoma"/>
+                <w:sz w:val="22"/>
+                <w:szCs w:val="22"/>
+                <w:highlight w:val="yellow"/>
+                <w:lang w:val="id-ID"/>
+              </w:rPr>
+              <w:t>#waktupemasukan</w:t>
+            </w:r>
+            <w:r>
+              <w:rPr>
+                <w:rFonts w:ascii="Tahoma" w:hAnsi="Tahoma" w:cs="Tahoma"/>
+                <w:sz w:val="22"/>
+                <w:szCs w:val="22"/>
+                <w:highlight w:val="yellow"/>
+                <w:lang w:val="id-ID"/>
+              </w:rPr>
+              <w:t>2#</w:t>
+            </w:r>
+            <w:r>
+              <w:rPr>
+                <w:rFonts w:ascii="Tahoma" w:hAnsi="Tahoma" w:cs="Tahoma"/>
+                <w:sz w:val="22"/>
+                <w:szCs w:val="22"/>
+              </w:rPr>
+              <w:t xml:space="preserve"> </w:t>
             </w:r>
           </w:p>
         </w:tc>
@@ -5656,7 +5684,6 @@
           <w:sz w:val="22"/>
           <w:szCs w:val="22"/>
         </w:rPr>
-        <w:lastRenderedPageBreak/>
         <w:t xml:space="preserve">Penilaian kualifikasi dilakukan </w:t>
       </w:r>
       <w:r>
@@ -5798,108 +5825,10 @@
                 <w:rFonts w:ascii="Tahoma" w:hAnsi="Tahoma" w:cs="Tahoma"/>
                 <w:sz w:val="22"/>
                 <w:szCs w:val="22"/>
+                <w:highlight w:val="yellow"/>
                 <w:lang w:val="id-ID"/>
               </w:rPr>
-              <w:t>Sekretariat Panitia Pengadaan Barang/Jasa</w:t>
-            </w:r>
-          </w:p>
-          <w:p>
-            <w:pPr>
-              <w:jc w:val="both"/>
-              <w:rPr>
-                <w:rFonts w:ascii="Tahoma" w:hAnsi="Tahoma" w:cs="Tahoma"/>
-                <w:sz w:val="22"/>
-                <w:szCs w:val="22"/>
-                <w:lang w:val="id-ID"/>
-              </w:rPr>
-            </w:pPr>
-            <w:r>
-              <w:rPr>
-                <w:rFonts w:ascii="Tahoma" w:hAnsi="Tahoma" w:cs="Tahoma"/>
-                <w:sz w:val="22"/>
-                <w:szCs w:val="22"/>
-                <w:lang w:val="id-ID"/>
-              </w:rPr>
-              <w:t>Sekretaris Perusahaan PT PLN (Persero)</w:t>
-            </w:r>
-          </w:p>
-          <w:p>
-            <w:pPr>
-              <w:jc w:val="both"/>
-              <w:rPr>
-                <w:rFonts w:ascii="Tahoma" w:hAnsi="Tahoma" w:cs="Tahoma"/>
-                <w:sz w:val="22"/>
-                <w:szCs w:val="22"/>
-                <w:lang w:val="id-ID"/>
-              </w:rPr>
-            </w:pPr>
-            <w:r>
-              <w:rPr>
-                <w:rFonts w:ascii="Tahoma" w:hAnsi="Tahoma" w:cs="Tahoma"/>
-                <w:sz w:val="22"/>
-                <w:szCs w:val="22"/>
-                <w:lang w:val="id-ID"/>
-              </w:rPr>
-              <w:t>Gedung Utama lt. dasar</w:t>
-            </w:r>
-          </w:p>
-          <w:p>
-            <w:pPr>
-              <w:jc w:val="both"/>
-              <w:rPr>
-                <w:rFonts w:ascii="Tahoma" w:hAnsi="Tahoma" w:cs="Tahoma"/>
-                <w:sz w:val="22"/>
-                <w:szCs w:val="22"/>
-                <w:lang w:val="da-DK"/>
-              </w:rPr>
-            </w:pPr>
-            <w:r>
-              <w:rPr>
-                <w:rFonts w:ascii="Tahoma" w:hAnsi="Tahoma" w:cs="Tahoma"/>
-                <w:sz w:val="22"/>
-                <w:szCs w:val="22"/>
-                <w:lang w:val="da-DK"/>
-              </w:rPr>
-              <w:t>Jl. Trunojoyo Blok M I/135</w:t>
-            </w:r>
-          </w:p>
-          <w:p>
-            <w:pPr>
-              <w:jc w:val="both"/>
-              <w:rPr>
-                <w:rFonts w:ascii="Tahoma" w:hAnsi="Tahoma" w:cs="Tahoma"/>
-                <w:sz w:val="22"/>
-                <w:szCs w:val="22"/>
-                <w:lang w:val="id-ID"/>
-              </w:rPr>
-            </w:pPr>
-            <w:r>
-              <w:rPr>
-                <w:rFonts w:ascii="Tahoma" w:hAnsi="Tahoma" w:cs="Tahoma"/>
-                <w:sz w:val="22"/>
-                <w:szCs w:val="22"/>
-              </w:rPr>
-              <w:t xml:space="preserve">Kebayoran Baru – </w:t>
-            </w:r>
-            <w:smartTag w:uri="urn:schemas-microsoft-com:office:smarttags" w:element="place">
-              <w:smartTag w:uri="urn:schemas-microsoft-com:office:smarttags" w:element="City">
-                <w:r>
-                  <w:rPr>
-                    <w:rFonts w:ascii="Tahoma" w:hAnsi="Tahoma" w:cs="Tahoma"/>
-                    <w:sz w:val="22"/>
-                    <w:szCs w:val="22"/>
-                  </w:rPr>
-                  <w:t>Jakarta</w:t>
-                </w:r>
-              </w:smartTag>
-            </w:smartTag>
-            <w:r>
-              <w:rPr>
-                <w:rFonts w:ascii="Tahoma" w:hAnsi="Tahoma" w:cs="Tahoma"/>
-                <w:sz w:val="22"/>
-                <w:szCs w:val="22"/>
-              </w:rPr>
-              <w:t xml:space="preserve"> Selatan</w:t>
+              <w:t>#tempatevaluasi#</w:t>
             </w:r>
           </w:p>
         </w:tc>
@@ -5974,8 +5903,10 @@
                 <w:rFonts w:ascii="Tahoma" w:hAnsi="Tahoma" w:cs="Tahoma"/>
                 <w:sz w:val="22"/>
                 <w:szCs w:val="22"/>
-              </w:rPr>
-              <w:t>?? ?????????? 20?? s/d ?? …………………. 20??</w:t>
+                <w:highlight w:val="yellow"/>
+                <w:lang w:val="id-ID"/>
+              </w:rPr>
+              <w:t>#tanggalevaluasi#</w:t>
             </w:r>
           </w:p>
         </w:tc>
@@ -6049,8 +5980,18 @@
                 <w:rFonts w:ascii="Tahoma" w:hAnsi="Tahoma" w:cs="Tahoma"/>
                 <w:sz w:val="22"/>
                 <w:szCs w:val="22"/>
-              </w:rPr>
-              <w:t xml:space="preserve">08.°° s.d. 14.°° </w:t>
+                <w:highlight w:val="yellow"/>
+                <w:lang w:val="id-ID"/>
+              </w:rPr>
+              <w:t>#waktuevalusi#</w:t>
+            </w:r>
+            <w:r>
+              <w:rPr>
+                <w:rFonts w:ascii="Tahoma" w:hAnsi="Tahoma" w:cs="Tahoma"/>
+                <w:sz w:val="22"/>
+                <w:szCs w:val="22"/>
+              </w:rPr>
+              <w:t xml:space="preserve"> </w:t>
             </w:r>
           </w:p>
         </w:tc>
@@ -6678,7 +6619,6 @@
           <w:sz w:val="22"/>
           <w:szCs w:val="22"/>
         </w:rPr>
-        <w:lastRenderedPageBreak/>
         <w:t>Peralatan</w:t>
       </w:r>
       <w:r>
@@ -6759,6 +6699,7 @@
           <w:sz w:val="22"/>
           <w:szCs w:val="22"/>
         </w:rPr>
+        <w:lastRenderedPageBreak/>
         <w:t>BAB I</w:t>
       </w:r>
       <w:r>
@@ -7012,108 +6953,10 @@
                 <w:rFonts w:ascii="Tahoma" w:hAnsi="Tahoma" w:cs="Tahoma"/>
                 <w:sz w:val="22"/>
                 <w:szCs w:val="22"/>
+                <w:highlight w:val="yellow"/>
                 <w:lang w:val="id-ID"/>
               </w:rPr>
-              <w:t>Sekretariat Panitia Pengadaan Barang/Jasa</w:t>
-            </w:r>
-          </w:p>
-          <w:p>
-            <w:pPr>
-              <w:jc w:val="both"/>
-              <w:rPr>
-                <w:rFonts w:ascii="Tahoma" w:hAnsi="Tahoma" w:cs="Tahoma"/>
-                <w:sz w:val="22"/>
-                <w:szCs w:val="22"/>
-                <w:lang w:val="id-ID"/>
-              </w:rPr>
-            </w:pPr>
-            <w:r>
-              <w:rPr>
-                <w:rFonts w:ascii="Tahoma" w:hAnsi="Tahoma" w:cs="Tahoma"/>
-                <w:sz w:val="22"/>
-                <w:szCs w:val="22"/>
-                <w:lang w:val="id-ID"/>
-              </w:rPr>
-              <w:t>Sekretaris Perusahaan PT PLN (Persero)</w:t>
-            </w:r>
-          </w:p>
-          <w:p>
-            <w:pPr>
-              <w:jc w:val="both"/>
-              <w:rPr>
-                <w:rFonts w:ascii="Tahoma" w:hAnsi="Tahoma" w:cs="Tahoma"/>
-                <w:sz w:val="22"/>
-                <w:szCs w:val="22"/>
-                <w:lang w:val="id-ID"/>
-              </w:rPr>
-            </w:pPr>
-            <w:r>
-              <w:rPr>
-                <w:rFonts w:ascii="Tahoma" w:hAnsi="Tahoma" w:cs="Tahoma"/>
-                <w:sz w:val="22"/>
-                <w:szCs w:val="22"/>
-                <w:lang w:val="id-ID"/>
-              </w:rPr>
-              <w:t>Gedung Utama lt. dasar</w:t>
-            </w:r>
-          </w:p>
-          <w:p>
-            <w:pPr>
-              <w:jc w:val="both"/>
-              <w:rPr>
-                <w:rFonts w:ascii="Tahoma" w:hAnsi="Tahoma" w:cs="Tahoma"/>
-                <w:sz w:val="22"/>
-                <w:szCs w:val="22"/>
-                <w:lang w:val="da-DK"/>
-              </w:rPr>
-            </w:pPr>
-            <w:r>
-              <w:rPr>
-                <w:rFonts w:ascii="Tahoma" w:hAnsi="Tahoma" w:cs="Tahoma"/>
-                <w:sz w:val="22"/>
-                <w:szCs w:val="22"/>
-                <w:lang w:val="da-DK"/>
-              </w:rPr>
-              <w:t>Jl. Trunojoyo Blok M I/135</w:t>
-            </w:r>
-          </w:p>
-          <w:p>
-            <w:pPr>
-              <w:jc w:val="both"/>
-              <w:rPr>
-                <w:rFonts w:ascii="Tahoma" w:hAnsi="Tahoma" w:cs="Tahoma"/>
-                <w:sz w:val="22"/>
-                <w:szCs w:val="22"/>
-                <w:lang w:val="id-ID"/>
-              </w:rPr>
-            </w:pPr>
-            <w:r>
-              <w:rPr>
-                <w:rFonts w:ascii="Tahoma" w:hAnsi="Tahoma" w:cs="Tahoma"/>
-                <w:sz w:val="22"/>
-                <w:szCs w:val="22"/>
-              </w:rPr>
-              <w:t xml:space="preserve">Kebayoran Baru – </w:t>
-            </w:r>
-            <w:smartTag w:uri="urn:schemas-microsoft-com:office:smarttags" w:element="place">
-              <w:smartTag w:uri="urn:schemas-microsoft-com:office:smarttags" w:element="City">
-                <w:r>
-                  <w:rPr>
-                    <w:rFonts w:ascii="Tahoma" w:hAnsi="Tahoma" w:cs="Tahoma"/>
-                    <w:sz w:val="22"/>
-                    <w:szCs w:val="22"/>
-                  </w:rPr>
-                  <w:t>Jakarta</w:t>
-                </w:r>
-              </w:smartTag>
-            </w:smartTag>
-            <w:r>
-              <w:rPr>
-                <w:rFonts w:ascii="Tahoma" w:hAnsi="Tahoma" w:cs="Tahoma"/>
-                <w:sz w:val="22"/>
-                <w:szCs w:val="22"/>
-              </w:rPr>
-              <w:t xml:space="preserve"> Selatan</w:t>
+              <w:t>#tempatpengambilandokumenpengadaan#</w:t>
             </w:r>
           </w:p>
         </w:tc>
@@ -7188,8 +7031,78 @@
                 <w:rFonts w:ascii="Tahoma" w:hAnsi="Tahoma" w:cs="Tahoma"/>
                 <w:sz w:val="22"/>
                 <w:szCs w:val="22"/>
-              </w:rPr>
-              <w:t>?? ?????????? 20?? s/d ?? …………………. 20??</w:t>
+                <w:highlight w:val="yellow"/>
+                <w:lang w:val="id-ID"/>
+              </w:rPr>
+              <w:t>#tan</w:t>
+            </w:r>
+            <w:r>
+              <w:rPr>
+                <w:rFonts w:ascii="Tahoma" w:hAnsi="Tahoma" w:cs="Tahoma"/>
+                <w:sz w:val="22"/>
+                <w:szCs w:val="22"/>
+                <w:highlight w:val="yellow"/>
+                <w:lang w:val="id-ID"/>
+              </w:rPr>
+              <w:t>g</w:t>
+            </w:r>
+            <w:r>
+              <w:rPr>
+                <w:rFonts w:ascii="Tahoma" w:hAnsi="Tahoma" w:cs="Tahoma"/>
+                <w:sz w:val="22"/>
+                <w:szCs w:val="22"/>
+                <w:highlight w:val="yellow"/>
+                <w:lang w:val="id-ID"/>
+              </w:rPr>
+              <w:t>galpengambilandokumenpengadaan1#</w:t>
+            </w:r>
+            <w:r>
+              <w:rPr>
+                <w:rFonts w:ascii="Tahoma" w:hAnsi="Tahoma" w:cs="Tahoma"/>
+                <w:sz w:val="22"/>
+                <w:szCs w:val="22"/>
+                <w:lang w:val="id-ID"/>
+              </w:rPr>
+              <w:t xml:space="preserve"> s/d </w:t>
+            </w:r>
+            <w:r>
+              <w:rPr>
+                <w:rFonts w:ascii="Tahoma" w:hAnsi="Tahoma" w:cs="Tahoma"/>
+                <w:sz w:val="22"/>
+                <w:szCs w:val="22"/>
+                <w:highlight w:val="yellow"/>
+                <w:lang w:val="id-ID"/>
+              </w:rPr>
+              <w:t>#tan</w:t>
+            </w:r>
+            <w:r>
+              <w:rPr>
+                <w:rFonts w:ascii="Tahoma" w:hAnsi="Tahoma" w:cs="Tahoma"/>
+                <w:sz w:val="22"/>
+                <w:szCs w:val="22"/>
+                <w:highlight w:val="yellow"/>
+                <w:lang w:val="id-ID"/>
+              </w:rPr>
+              <w:t>g</w:t>
+            </w:r>
+            <w:r>
+              <w:rPr>
+                <w:rFonts w:ascii="Tahoma" w:hAnsi="Tahoma" w:cs="Tahoma"/>
+                <w:sz w:val="22"/>
+                <w:szCs w:val="22"/>
+                <w:highlight w:val="yellow"/>
+                <w:lang w:val="id-ID"/>
+              </w:rPr>
+              <w:t>galpengambilandokumenpengadaan2#</w:t>
+            </w:r>
+            <w:r>
+              <w:rPr>
+                <w:rFonts w:ascii="Tahoma" w:hAnsi="Tahoma" w:cs="Tahoma"/>
+                <w:sz w:val="22"/>
+                <w:szCs w:val="22"/>
+                <w:lang w:val="id-ID"/>
+              </w:rPr>
+              <w:t xml:space="preserve"> </w:t>
             </w:r>
           </w:p>
         </w:tc>
@@ -7256,6 +7169,7 @@
                 <w:rFonts w:ascii="Tahoma" w:hAnsi="Tahoma" w:cs="Tahoma"/>
                 <w:sz w:val="22"/>
                 <w:szCs w:val="22"/>
+                <w:lang w:val="id-ID"/>
               </w:rPr>
             </w:pPr>
             <w:r>
@@ -7263,8 +7177,29 @@
                 <w:rFonts w:ascii="Tahoma" w:hAnsi="Tahoma" w:cs="Tahoma"/>
                 <w:sz w:val="22"/>
                 <w:szCs w:val="22"/>
-              </w:rPr>
-              <w:t xml:space="preserve">08.°° s.d. 14.°° </w:t>
+                <w:highlight w:val="yellow"/>
+                <w:lang w:val="id-ID"/>
+              </w:rPr>
+              <w:t>#waktupengambilandokumenpengadaan1#</w:t>
+            </w:r>
+            <w:r>
+              <w:rPr>
+                <w:rFonts w:ascii="Tahoma" w:hAnsi="Tahoma" w:cs="Tahoma"/>
+                <w:sz w:val="22"/>
+                <w:szCs w:val="22"/>
+                <w:lang w:val="id-ID"/>
+              </w:rPr>
+              <w:t xml:space="preserve"> s/d </w:t>
+            </w:r>
+            <w:r>
+              <w:rPr>
+                <w:rFonts w:ascii="Tahoma" w:hAnsi="Tahoma" w:cs="Tahoma"/>
+                <w:sz w:val="22"/>
+                <w:szCs w:val="22"/>
+                <w:highlight w:val="yellow"/>
+                <w:lang w:val="id-ID"/>
+              </w:rPr>
+              <w:t>#waktupengambilandokumenpengadaan2#</w:t>
             </w:r>
           </w:p>
         </w:tc>
@@ -7904,7 +7839,6 @@
           <w:highlight w:val="cyan"/>
           <w:lang w:val="id-ID"/>
         </w:rPr>
-        <w:lastRenderedPageBreak/>
         <w:t>#namapenyetuju#</w:t>
       </w:r>
     </w:p>
@@ -8017,7 +7951,7 @@
         <w:rStyle w:val="PageNumber"/>
         <w:noProof/>
       </w:rPr>
-      <w:t>3</w:t>
+      <w:t>5</w:t>
     </w:r>
     <w:r>
       <w:rPr>

</xml_diff>